<commit_message>
Updated github actions & Report
</commit_message>
<xml_diff>
--- a/Reports/Report-CA0.docx
+++ b/Reports/Report-CA0.docx
@@ -1013,6 +1013,7 @@
           <w:rFonts w:cs="B Nazanin"/>
           <w:sz w:val="24"/>
           <w:szCs w:val="24"/>
+          <w:rtl/>
           <w:lang w:bidi="fa-IR"/>
         </w:rPr>
       </w:pPr>
@@ -1054,7 +1055,7 @@
           <w:szCs w:val="24"/>
           <w:lang w:bidi="fa-IR"/>
         </w:rPr>
-        <w:t>05515d127b3a47721d0772aec744aa813e2270f9</w:t>
+        <w:t>d0af7cd8bbdbdcf42c471151b535823bbb8cda7f</w:t>
       </w:r>
       <w:r>
         <w:rPr>
@@ -1065,21 +1066,19 @@
           <w:szCs w:val="24"/>
           <w:lang w:bidi="fa-IR"/>
         </w:rPr>
-        <w:t xml:space="preserve">                                        </w:t>
-      </w:r>
-    </w:p>
-    <w:p>
-      <w:pPr>
-        <w:bidi/>
-        <w:jc w:val="both"/>
-        <w:rPr>
-          <w:rFonts w:cs="B Nazanin"/>
-          <w:sz w:val="24"/>
-          <w:szCs w:val="24"/>
-          <w:rtl/>
-          <w:lang w:bidi="fa-IR"/>
-        </w:rPr>
-      </w:pPr>
+        <w:t xml:space="preserve">                                       </w:t>
+      </w:r>
+      <w:r>
+        <w:rPr>
+          <w:rFonts w:asciiTheme="majorHAnsi" w:hAnsiTheme="majorHAnsi" w:cstheme="majorHAnsi"/>
+          <w:b/>
+          <w:bCs/>
+          <w:sz w:val="24"/>
+          <w:szCs w:val="24"/>
+          <w:lang w:bidi="fa-IR"/>
+        </w:rPr>
+        <w:t xml:space="preserve">  </w:t>
+      </w:r>
       <w:r>
         <w:rPr>
           <w:rFonts w:cs="B Nazanin"/>

</xml_diff>

<commit_message>
fix some fond bugs
</commit_message>
<xml_diff>
--- a/Reports/Report-CA0.docx
+++ b/Reports/Report-CA0.docx
@@ -231,6 +231,146 @@
           <w:lang w:bidi="fa-IR"/>
         </w:rPr>
         <w:t>213</w:t>
+      </w:r>
+    </w:p>
+    <w:p>
+      <w:pPr>
+        <w:bidi/>
+        <w:jc w:val="center"/>
+        <w:rPr>
+          <w:rFonts w:cs="B Nazanin"/>
+          <w:sz w:val="24"/>
+          <w:szCs w:val="24"/>
+          <w:rtl/>
+          <w:lang w:bidi="fa-IR"/>
+        </w:rPr>
+      </w:pPr>
+    </w:p>
+    <w:p>
+      <w:pPr>
+        <w:pStyle w:val="ListParagraph"/>
+        <w:bidi/>
+        <w:jc w:val="both"/>
+        <w:rPr>
+          <w:rFonts w:cs="B Nazanin"/>
+          <w:sz w:val="24"/>
+          <w:szCs w:val="24"/>
+          <w:rtl/>
+          <w:lang w:bidi="fa-IR"/>
+        </w:rPr>
+      </w:pPr>
+      <w:r>
+        <w:rPr>
+          <w:rFonts w:cs="B Nazanin" w:hint="cs"/>
+          <w:sz w:val="24"/>
+          <w:szCs w:val="24"/>
+          <w:rtl/>
+          <w:lang w:bidi="fa-IR"/>
+        </w:rPr>
+        <w:t xml:space="preserve">لینک مخزن پروژه :                                </w:t>
+      </w:r>
+      <w:r>
+        <w:fldChar w:fldCharType="begin"/>
+      </w:r>
+      <w:r>
+        <w:instrText>HYPERLINK "https://github.com/AmirhosseinRHT/Software-Testing"</w:instrText>
+      </w:r>
+      <w:r>
+        <w:fldChar w:fldCharType="separate"/>
+      </w:r>
+      <w:r>
+        <w:rPr>
+          <w:rStyle w:val="Hyperlink"/>
+          <w:rFonts w:cs="B Nazanin"/>
+          <w:sz w:val="24"/>
+          <w:szCs w:val="24"/>
+          <w:lang w:bidi="fa-IR"/>
+        </w:rPr>
+        <w:t>https://github.com/AmirhosseinRHT/Software-Testing</w:t>
+      </w:r>
+      <w:r>
+        <w:rPr>
+          <w:rStyle w:val="Hyperlink"/>
+          <w:rFonts w:cs="B Nazanin"/>
+          <w:sz w:val="24"/>
+          <w:szCs w:val="24"/>
+          <w:lang w:bidi="fa-IR"/>
+        </w:rPr>
+        <w:fldChar w:fldCharType="end"/>
+      </w:r>
+      <w:r>
+        <w:rPr>
+          <w:rFonts w:cs="B Nazanin" w:hint="cs"/>
+          <w:sz w:val="24"/>
+          <w:szCs w:val="24"/>
+          <w:rtl/>
+          <w:lang w:bidi="fa-IR"/>
+        </w:rPr>
+        <w:t xml:space="preserve"> </w:t>
+      </w:r>
+    </w:p>
+    <w:p>
+      <w:pPr>
+        <w:bidi/>
+        <w:jc w:val="center"/>
+        <w:rPr>
+          <w:rFonts w:cs="B Nazanin"/>
+          <w:sz w:val="24"/>
+          <w:szCs w:val="24"/>
+          <w:rtl/>
+          <w:lang w:bidi="fa-IR"/>
+        </w:rPr>
+      </w:pPr>
+      <w:r>
+        <w:rPr>
+          <w:rFonts w:cs="B Nazanin" w:hint="cs"/>
+          <w:sz w:val="24"/>
+          <w:szCs w:val="24"/>
+          <w:rtl/>
+          <w:lang w:bidi="fa-IR"/>
+        </w:rPr>
+        <w:t>شناسه آخرین کامیت</w:t>
+      </w:r>
+      <w:r>
+        <w:rPr>
+          <w:rFonts w:cs="B Nazanin"/>
+          <w:sz w:val="24"/>
+          <w:szCs w:val="24"/>
+          <w:lang w:bidi="fa-IR"/>
+        </w:rPr>
+        <w:t>:</w:t>
+      </w:r>
+      <w:r>
+        <w:rPr>
+          <w:rFonts w:cs="B Nazanin" w:hint="cs"/>
+          <w:sz w:val="24"/>
+          <w:szCs w:val="24"/>
+          <w:rtl/>
+          <w:lang w:bidi="fa-IR"/>
+        </w:rPr>
+        <w:t xml:space="preserve"> </w:t>
+      </w:r>
+      <w:r>
+        <w:rPr>
+          <w:rFonts w:asciiTheme="majorHAnsi" w:hAnsiTheme="majorHAnsi" w:cstheme="majorHAnsi"/>
+          <w:b/>
+          <w:bCs/>
+          <w:sz w:val="24"/>
+          <w:szCs w:val="24"/>
+          <w:lang w:bidi="fa-IR"/>
+        </w:rPr>
+        <w:t>d0af7cd8bbdbdcf42c471151b535823bbb8cda7f</w:t>
+      </w:r>
+      <w:r>
+        <w:rPr>
+          <w:rFonts w:asciiTheme="majorHAnsi" w:hAnsiTheme="majorHAnsi" w:cstheme="majorHAnsi"/>
+          <w:b/>
+          <w:bCs/>
+          <w:sz w:val="24"/>
+          <w:szCs w:val="24"/>
+          <w:lang w:bidi="fa-IR"/>
+        </w:rPr>
+        <w:t xml:space="preserve">                                         </w:t>
       </w:r>
     </w:p>
     <w:p>
@@ -350,6 +490,7 @@
           <w:rFonts w:cs="B Nazanin"/>
           <w:sz w:val="24"/>
           <w:szCs w:val="24"/>
+          <w:lang w:bidi="fa-IR"/>
         </w:rPr>
       </w:pPr>
       <w:r>
@@ -372,15 +513,189 @@
         </w:rPr>
         <w:t xml:space="preserve"> </w:t>
       </w:r>
-      <w:r>
-        <w:rPr>
-          <w:rFonts w:cs="B Nazanin"/>
-          <w:sz w:val="24"/>
-          <w:szCs w:val="24"/>
-          <w:lang w:bidi="fa-IR"/>
-        </w:rPr>
-        <w:t>AssumeTrue()</w:t>
-      </w:r>
+      <w:proofErr w:type="gramStart"/>
+      <w:r>
+        <w:rPr>
+          <w:rFonts w:cs="B Nazanin"/>
+          <w:sz w:val="24"/>
+          <w:szCs w:val="24"/>
+          <w:lang w:bidi="fa-IR"/>
+        </w:rPr>
+        <w:t>AssumeTrue(</w:t>
+      </w:r>
+      <w:proofErr w:type="gramEnd"/>
+      <w:r>
+        <w:rPr>
+          <w:rFonts w:cs="B Nazanin"/>
+          <w:sz w:val="24"/>
+          <w:szCs w:val="24"/>
+          <w:lang w:bidi="fa-IR"/>
+        </w:rPr>
+        <w:t>)</w:t>
+      </w:r>
+    </w:p>
+    <w:p>
+      <w:pPr>
+        <w:bidi/>
+        <w:ind w:left="720"/>
+        <w:jc w:val="both"/>
+        <w:rPr>
+          <w:rFonts w:cs="B Nazanin"/>
+          <w:sz w:val="24"/>
+          <w:szCs w:val="24"/>
+          <w:lang w:bidi="fa-IR"/>
+        </w:rPr>
+      </w:pPr>
+      <w:r>
+        <w:rPr>
+          <w:rFonts w:cs="B Nazanin" w:hint="cs"/>
+          <w:sz w:val="24"/>
+          <w:szCs w:val="24"/>
+          <w:rtl/>
+          <w:lang w:bidi="fa-IR"/>
+        </w:rPr>
+        <w:t>این تابع دو فرم فراخوانی دارد:</w:t>
+      </w:r>
+    </w:p>
+    <w:p>
+      <w:pPr>
+        <w:ind w:left="720"/>
+        <w:jc w:val="both"/>
+        <w:rPr>
+          <w:rFonts w:cs="B Nazanin"/>
+          <w:sz w:val="24"/>
+          <w:szCs w:val="24"/>
+          <w:rtl/>
+          <w:lang w:bidi="fa-IR"/>
+        </w:rPr>
+      </w:pPr>
+      <w:proofErr w:type="spellStart"/>
+      <w:proofErr w:type="gramStart"/>
+      <w:r>
+        <w:rPr>
+          <w:rFonts w:cs="B Nazanin"/>
+          <w:sz w:val="24"/>
+          <w:szCs w:val="24"/>
+          <w:lang w:bidi="fa-IR"/>
+        </w:rPr>
+        <w:t>assumeTrue</w:t>
+      </w:r>
+      <w:proofErr w:type="spellEnd"/>
+      <w:r>
+        <w:rPr>
+          <w:rFonts w:cs="B Nazanin"/>
+          <w:sz w:val="24"/>
+          <w:szCs w:val="24"/>
+          <w:lang w:bidi="fa-IR"/>
+        </w:rPr>
+        <w:t>(</w:t>
+      </w:r>
+      <w:proofErr w:type="spellStart"/>
+      <w:proofErr w:type="gramEnd"/>
+      <w:r>
+        <w:rPr>
+          <w:rFonts w:cs="B Nazanin"/>
+          <w:sz w:val="24"/>
+          <w:szCs w:val="24"/>
+          <w:lang w:bidi="fa-IR"/>
+        </w:rPr>
+        <w:t>boolean</w:t>
+      </w:r>
+      <w:proofErr w:type="spellEnd"/>
+      <w:r>
+        <w:rPr>
+          <w:rFonts w:cs="B Nazanin"/>
+          <w:sz w:val="24"/>
+          <w:szCs w:val="24"/>
+          <w:lang w:bidi="fa-IR"/>
+        </w:rPr>
+        <w:t xml:space="preserve"> b) </w:t>
+      </w:r>
+    </w:p>
+    <w:p>
+      <w:pPr>
+        <w:ind w:left="720"/>
+        <w:jc w:val="both"/>
+        <w:rPr>
+          <w:rFonts w:cs="B Nazanin" w:hint="cs"/>
+          <w:sz w:val="24"/>
+          <w:szCs w:val="24"/>
+          <w:lang w:bidi="fa-IR"/>
+        </w:rPr>
+      </w:pPr>
+      <w:proofErr w:type="spellStart"/>
+      <w:proofErr w:type="gramStart"/>
+      <w:r>
+        <w:rPr>
+          <w:rFonts w:cs="B Nazanin"/>
+          <w:sz w:val="24"/>
+          <w:szCs w:val="24"/>
+          <w:lang w:bidi="fa-IR"/>
+        </w:rPr>
+        <w:t>assumeTrue</w:t>
+      </w:r>
+      <w:proofErr w:type="spellEnd"/>
+      <w:r>
+        <w:rPr>
+          <w:rFonts w:cs="B Nazanin"/>
+          <w:sz w:val="24"/>
+          <w:szCs w:val="24"/>
+          <w:lang w:bidi="fa-IR"/>
+        </w:rPr>
+        <w:t>(</w:t>
+      </w:r>
+      <w:proofErr w:type="gramEnd"/>
+      <w:r>
+        <w:rPr>
+          <w:rFonts w:cs="B Nazanin"/>
+          <w:sz w:val="24"/>
+          <w:szCs w:val="24"/>
+          <w:lang w:bidi="fa-IR"/>
+        </w:rPr>
+        <w:t xml:space="preserve">String message, </w:t>
+      </w:r>
+      <w:proofErr w:type="spellStart"/>
+      <w:r>
+        <w:rPr>
+          <w:rFonts w:cs="B Nazanin"/>
+          <w:sz w:val="24"/>
+          <w:szCs w:val="24"/>
+          <w:lang w:bidi="fa-IR"/>
+        </w:rPr>
+        <w:t>boolean</w:t>
+      </w:r>
+      <w:proofErr w:type="spellEnd"/>
+      <w:r>
+        <w:rPr>
+          <w:rFonts w:cs="B Nazanin"/>
+          <w:sz w:val="24"/>
+          <w:szCs w:val="24"/>
+          <w:lang w:bidi="fa-IR"/>
+        </w:rPr>
+        <w:t xml:space="preserve"> b)</w:t>
+      </w:r>
+      <w:r>
+        <w:rPr>
+          <w:rFonts w:cs="B Nazanin" w:hint="cs"/>
+          <w:sz w:val="24"/>
+          <w:szCs w:val="24"/>
+          <w:rtl/>
+          <w:lang w:bidi="fa-IR"/>
+        </w:rPr>
+        <w:t xml:space="preserve"> </w:t>
+      </w:r>
+    </w:p>
+    <w:p>
+      <w:pPr>
+        <w:bidi/>
+        <w:ind w:left="720"/>
+        <w:jc w:val="both"/>
+        <w:rPr>
+          <w:rFonts w:cs="B Nazanin"/>
+          <w:sz w:val="24"/>
+          <w:szCs w:val="24"/>
+        </w:rPr>
+      </w:pPr>
       <w:r>
         <w:rPr>
           <w:rFonts w:cs="B Nazanin"/>
@@ -899,6 +1214,7 @@
           <w:rtl/>
           <w:lang w:bidi="fa-IR"/>
         </w:rPr>
+        <w:lastRenderedPageBreak/>
         <w:t>در پایان تست اول ، اثر آن پاک نمی شود و نتیجه آن روی نتیجه تست بعدی اثر می گذارد . در واقع تست دوم وابسته به تست اول است.</w:t>
       </w:r>
       <w:r>
@@ -947,16 +1263,123 @@
     <w:p>
       <w:pPr>
         <w:pStyle w:val="ListParagraph"/>
+        <w:numPr>
+          <w:ilvl w:val="0"/>
+          <w:numId w:val="1"/>
+        </w:numPr>
         <w:bidi/>
         <w:jc w:val="both"/>
         <w:rPr>
           <w:rFonts w:cs="B Nazanin"/>
-          <w:sz w:val="24"/>
-          <w:szCs w:val="24"/>
-          <w:rtl/>
-          <w:lang w:bidi="fa-IR"/>
-        </w:rPr>
-      </w:pPr>
+          <w:sz w:val="36"/>
+          <w:szCs w:val="36"/>
+          <w:lang w:bidi="fa-IR"/>
+        </w:rPr>
+      </w:pPr>
+      <w:r>
+        <w:rPr>
+          <w:rFonts w:cs="B Nazanin" w:hint="cs"/>
+          <w:sz w:val="36"/>
+          <w:szCs w:val="36"/>
+          <w:rtl/>
+          <w:lang w:bidi="fa-IR"/>
+        </w:rPr>
+        <w:t>باگ های کد</w:t>
+      </w:r>
+    </w:p>
+    <w:p>
+      <w:pPr>
+        <w:pStyle w:val="ListParagraph"/>
+        <w:numPr>
+          <w:ilvl w:val="0"/>
+          <w:numId w:val="6"/>
+        </w:numPr>
+        <w:bidi/>
+        <w:rPr>
+          <w:lang w:bidi="fa-IR"/>
+        </w:rPr>
+      </w:pPr>
+      <w:r>
+        <w:rPr>
+          <w:rFonts w:hint="cs"/>
+          <w:rtl/>
+          <w:lang w:bidi="fa-IR"/>
+        </w:rPr>
+        <w:t xml:space="preserve">باگ در تابع </w:t>
+      </w:r>
+      <w:proofErr w:type="spellStart"/>
+      <w:r>
+        <w:rPr>
+          <w:lang w:bidi="fa-IR"/>
+        </w:rPr>
+        <w:t>getMaxSeatsNumber</w:t>
+      </w:r>
+      <w:proofErr w:type="spellEnd"/>
+      <w:r>
+        <w:rPr>
+          <w:rFonts w:hint="cs"/>
+          <w:rtl/>
+          <w:lang w:bidi="fa-IR"/>
+        </w:rPr>
+        <w:t xml:space="preserve">  در فایل </w:t>
+      </w:r>
+      <w:r>
+        <w:rPr>
+          <w:lang w:bidi="fa-IR"/>
+        </w:rPr>
+        <w:t>restuarant.java</w:t>
+      </w:r>
+      <w:r>
+        <w:rPr>
+          <w:lang w:bidi="fa-IR"/>
+        </w:rPr>
+        <w:t xml:space="preserve"> </w:t>
+      </w:r>
+      <w:r>
+        <w:rPr>
+          <w:rFonts w:hint="cs"/>
+          <w:rtl/>
+          <w:lang w:bidi="fa-IR"/>
+        </w:rPr>
+        <w:t xml:space="preserve"> که باید درصورتی که هیچ میزی یافت نشده باشد 0 برگردانده شود.</w:t>
+      </w:r>
+    </w:p>
+    <w:p>
+      <w:pPr>
+        <w:pStyle w:val="ListParagraph"/>
+        <w:numPr>
+          <w:ilvl w:val="0"/>
+          <w:numId w:val="6"/>
+        </w:numPr>
+        <w:bidi/>
+        <w:rPr>
+          <w:rFonts w:hint="cs"/>
+          <w:rtl/>
+          <w:lang w:bidi="fa-IR"/>
+        </w:rPr>
+      </w:pPr>
+      <w:r>
+        <w:rPr>
+          <w:rFonts w:hint="cs"/>
+          <w:rtl/>
+          <w:lang w:bidi="fa-IR"/>
+        </w:rPr>
+        <w:t xml:space="preserve">در قسمت هایی از کد با توجه به اینکه ممکن است در برنامه چند درخواست همزمان بیاید بعضی از توابع و دسترسی ها باید کنترل همروندی داشته باشند. این مورد در فایل </w:t>
+      </w:r>
+      <w:r>
+        <w:rPr>
+          <w:lang w:bidi="fa-IR"/>
+        </w:rPr>
+        <w:t>restaurant.java</w:t>
+      </w:r>
+      <w:r>
+        <w:rPr>
+          <w:rFonts w:hint="cs"/>
+          <w:rtl/>
+          <w:lang w:bidi="fa-IR"/>
+        </w:rPr>
+        <w:t xml:space="preserve"> مدیریت شده است.</w:t>
+      </w:r>
     </w:p>
     <w:p>
       <w:pPr>
@@ -967,42 +1390,9 @@
           <w:rFonts w:cs="B Nazanin"/>
           <w:sz w:val="24"/>
           <w:szCs w:val="24"/>
-          <w:rtl/>
-          <w:lang w:bidi="fa-IR"/>
-        </w:rPr>
-      </w:pPr>
-      <w:r>
-        <w:rPr>
-          <w:rFonts w:cs="B Nazanin" w:hint="cs"/>
-          <w:sz w:val="24"/>
-          <w:szCs w:val="24"/>
-          <w:rtl/>
-          <w:lang w:bidi="fa-IR"/>
-        </w:rPr>
-        <w:t xml:space="preserve">لینک مخزن پروژه :                                </w:t>
-      </w:r>
-      <w:hyperlink r:id="rId6" w:history="1">
-        <w:r>
-          <w:rPr>
-            <w:rStyle w:val="Hyperlink"/>
-            <w:rFonts w:cs="B Nazanin"/>
-            <w:sz w:val="24"/>
-            <w:szCs w:val="24"/>
-            <w:lang w:bidi="fa-IR"/>
-          </w:rPr>
-          <w:t>https://github.com/AmirhosseinRHT/Software-Testing</w:t>
-        </w:r>
-      </w:hyperlink>
-      <w:r>
-        <w:rPr>
-          <w:rFonts w:cs="B Nazanin" w:hint="cs"/>
-          <w:sz w:val="24"/>
-          <w:szCs w:val="24"/>
-          <w:rtl/>
-          <w:lang w:bidi="fa-IR"/>
-        </w:rPr>
-        <w:t xml:space="preserve"> </w:t>
-      </w:r>
+          <w:lang w:bidi="fa-IR"/>
+        </w:rPr>
+      </w:pPr>
     </w:p>
     <w:p>
       <w:pPr>
@@ -1017,68 +1407,20 @@
           <w:lang w:bidi="fa-IR"/>
         </w:rPr>
       </w:pPr>
-      <w:r>
-        <w:rPr>
-          <w:rFonts w:cs="B Nazanin" w:hint="cs"/>
-          <w:sz w:val="24"/>
-          <w:szCs w:val="24"/>
-          <w:rtl/>
-          <w:lang w:bidi="fa-IR"/>
-        </w:rPr>
-        <w:t>شناسه آخرین کامیت</w:t>
-      </w:r>
-      <w:r>
-        <w:rPr>
-          <w:rFonts w:cs="B Nazanin"/>
-          <w:sz w:val="24"/>
-          <w:szCs w:val="24"/>
-          <w:lang w:bidi="fa-IR"/>
-        </w:rPr>
-        <w:t>:</w:t>
-      </w:r>
-      <w:r>
-        <w:rPr>
-          <w:rFonts w:cs="B Nazanin" w:hint="cs"/>
-          <w:sz w:val="24"/>
-          <w:szCs w:val="24"/>
-          <w:rtl/>
-          <w:lang w:bidi="fa-IR"/>
-        </w:rPr>
-        <w:t xml:space="preserve"> </w:t>
-      </w:r>
-      <w:r>
-        <w:rPr>
-          <w:rFonts w:asciiTheme="majorHAnsi" w:hAnsiTheme="majorHAnsi" w:cstheme="majorHAnsi"/>
-          <w:b/>
-          <w:bCs/>
-          <w:sz w:val="24"/>
-          <w:szCs w:val="24"/>
-          <w:lang w:bidi="fa-IR"/>
-        </w:rPr>
-        <w:t>d0af7cd8bbdbdcf42c471151b535823bbb8cda7f</w:t>
-      </w:r>
-      <w:r>
-        <w:rPr>
-          <w:rFonts w:asciiTheme="majorHAnsi" w:hAnsiTheme="majorHAnsi" w:cstheme="majorHAnsi"/>
-          <w:b/>
-          <w:bCs/>
-          <w:sz w:val="24"/>
-          <w:szCs w:val="24"/>
-          <w:lang w:bidi="fa-IR"/>
-        </w:rPr>
-        <w:t xml:space="preserve">                                       </w:t>
-      </w:r>
-      <w:r>
-        <w:rPr>
-          <w:rFonts w:asciiTheme="majorHAnsi" w:hAnsiTheme="majorHAnsi" w:cstheme="majorHAnsi"/>
-          <w:b/>
-          <w:bCs/>
-          <w:sz w:val="24"/>
-          <w:szCs w:val="24"/>
-          <w:lang w:bidi="fa-IR"/>
-        </w:rPr>
-        <w:t xml:space="preserve">  </w:t>
-      </w:r>
+    </w:p>
+    <w:p>
+      <w:pPr>
+        <w:pStyle w:val="ListParagraph"/>
+        <w:bidi/>
+        <w:jc w:val="both"/>
+        <w:rPr>
+          <w:rFonts w:cs="B Nazanin"/>
+          <w:sz w:val="24"/>
+          <w:szCs w:val="24"/>
+          <w:rtl/>
+          <w:lang w:bidi="fa-IR"/>
+        </w:rPr>
+      </w:pPr>
       <w:r>
         <w:rPr>
           <w:rFonts w:cs="B Nazanin"/>
@@ -1555,6 +1897,95 @@
     </w:lvl>
   </w:abstractNum>
   <w:abstractNum w:abstractNumId="4" w15:restartNumberingAfterBreak="0">
+    <w:nsid w:val="656F3226"/>
+    <w:multiLevelType w:val="hybridMultilevel"/>
+    <w:tmpl w:val="C276CB80"/>
+    <w:lvl w:ilvl="0" w:tplc="04090011">
+      <w:start w:val="1"/>
+      <w:numFmt w:val="decimal"/>
+      <w:lvlText w:val="%1)"/>
+      <w:lvlJc w:val="left"/>
+      <w:pPr>
+        <w:ind w:left="720" w:hanging="360"/>
+      </w:pPr>
+      <w:rPr>
+        <w:rFonts w:hint="default"/>
+      </w:rPr>
+    </w:lvl>
+    <w:lvl w:ilvl="1" w:tplc="04090019" w:tentative="1">
+      <w:start w:val="1"/>
+      <w:numFmt w:val="lowerLetter"/>
+      <w:lvlText w:val="%2."/>
+      <w:lvlJc w:val="left"/>
+      <w:pPr>
+        <w:ind w:left="1440" w:hanging="360"/>
+      </w:pPr>
+    </w:lvl>
+    <w:lvl w:ilvl="2" w:tplc="0409001B" w:tentative="1">
+      <w:start w:val="1"/>
+      <w:numFmt w:val="lowerRoman"/>
+      <w:lvlText w:val="%3."/>
+      <w:lvlJc w:val="right"/>
+      <w:pPr>
+        <w:ind w:left="2160" w:hanging="180"/>
+      </w:pPr>
+    </w:lvl>
+    <w:lvl w:ilvl="3" w:tplc="0409000F" w:tentative="1">
+      <w:start w:val="1"/>
+      <w:numFmt w:val="decimal"/>
+      <w:lvlText w:val="%4."/>
+      <w:lvlJc w:val="left"/>
+      <w:pPr>
+        <w:ind w:left="2880" w:hanging="360"/>
+      </w:pPr>
+    </w:lvl>
+    <w:lvl w:ilvl="4" w:tplc="04090019" w:tentative="1">
+      <w:start w:val="1"/>
+      <w:numFmt w:val="lowerLetter"/>
+      <w:lvlText w:val="%5."/>
+      <w:lvlJc w:val="left"/>
+      <w:pPr>
+        <w:ind w:left="3600" w:hanging="360"/>
+      </w:pPr>
+    </w:lvl>
+    <w:lvl w:ilvl="5" w:tplc="0409001B" w:tentative="1">
+      <w:start w:val="1"/>
+      <w:numFmt w:val="lowerRoman"/>
+      <w:lvlText w:val="%6."/>
+      <w:lvlJc w:val="right"/>
+      <w:pPr>
+        <w:ind w:left="4320" w:hanging="180"/>
+      </w:pPr>
+    </w:lvl>
+    <w:lvl w:ilvl="6" w:tplc="0409000F" w:tentative="1">
+      <w:start w:val="1"/>
+      <w:numFmt w:val="decimal"/>
+      <w:lvlText w:val="%7."/>
+      <w:lvlJc w:val="left"/>
+      <w:pPr>
+        <w:ind w:left="5040" w:hanging="360"/>
+      </w:pPr>
+    </w:lvl>
+    <w:lvl w:ilvl="7" w:tplc="04090019" w:tentative="1">
+      <w:start w:val="1"/>
+      <w:numFmt w:val="lowerLetter"/>
+      <w:lvlText w:val="%8."/>
+      <w:lvlJc w:val="left"/>
+      <w:pPr>
+        <w:ind w:left="5760" w:hanging="360"/>
+      </w:pPr>
+    </w:lvl>
+    <w:lvl w:ilvl="8" w:tplc="0409001B" w:tentative="1">
+      <w:start w:val="1"/>
+      <w:numFmt w:val="lowerRoman"/>
+      <w:lvlText w:val="%9."/>
+      <w:lvlJc w:val="right"/>
+      <w:pPr>
+        <w:ind w:left="6480" w:hanging="180"/>
+      </w:pPr>
+    </w:lvl>
+  </w:abstractNum>
+  <w:abstractNum w:abstractNumId="5" w15:restartNumberingAfterBreak="0">
     <w:nsid w:val="7E653C89"/>
     <w:multiLevelType w:val="hybridMultilevel"/>
     <w:tmpl w:val="26783176"/>
@@ -1650,10 +2081,13 @@
     <w:abstractNumId w:val="0"/>
   </w:num>
   <w:num w:numId="4" w16cid:durableId="118423794">
-    <w:abstractNumId w:val="4"/>
+    <w:abstractNumId w:val="5"/>
   </w:num>
   <w:num w:numId="5" w16cid:durableId="13500581">
     <w:abstractNumId w:val="3"/>
+  </w:num>
+  <w:num w:numId="6" w16cid:durableId="2830070">
+    <w:abstractNumId w:val="4"/>
   </w:num>
 </w:numbering>
 </file>
@@ -2727,6 +3161,36 @@
       <w:u w:val="single"/>
     </w:rPr>
   </w:style>
+  <w:style w:type="paragraph" w:styleId="HTMLPreformatted">
+    <w:name w:val="HTML Preformatted"/>
+    <w:basedOn w:val="Normal"/>
+    <w:link w:val="HTMLPreformattedChar"/>
+    <w:uiPriority w:val="99"/>
+    <w:semiHidden/>
+    <w:unhideWhenUsed/>
+    <w:rsid w:val="00270596"/>
+    <w:pPr>
+      <w:spacing w:after="0" w:line="240" w:lineRule="auto"/>
+    </w:pPr>
+    <w:rPr>
+      <w:rFonts w:ascii="Consolas" w:hAnsi="Consolas"/>
+      <w:sz w:val="20"/>
+      <w:szCs w:val="20"/>
+    </w:rPr>
+  </w:style>
+  <w:style w:type="character" w:customStyle="1" w:styleId="HTMLPreformattedChar">
+    <w:name w:val="HTML Preformatted Char"/>
+    <w:basedOn w:val="DefaultParagraphFont"/>
+    <w:link w:val="HTMLPreformatted"/>
+    <w:uiPriority w:val="99"/>
+    <w:semiHidden/>
+    <w:rsid w:val="00270596"/>
+    <w:rPr>
+      <w:rFonts w:ascii="Consolas" w:hAnsi="Consolas"/>
+      <w:sz w:val="20"/>
+      <w:szCs w:val="20"/>
+    </w:rPr>
+  </w:style>
 </w:styles>
 </file>
 

</xml_diff>

<commit_message>
new update for report
</commit_message>
<xml_diff>
--- a/Reports/Report-CA0.docx
+++ b/Reports/Report-CA0.docx
@@ -269,35 +269,18 @@
         </w:rPr>
         <w:t xml:space="preserve">لینک مخزن پروژه :                                </w:t>
       </w:r>
-      <w:r>
-        <w:fldChar w:fldCharType="begin"/>
-      </w:r>
-      <w:r>
-        <w:instrText>HYPERLINK "https://github.com/AmirhosseinRHT/Software-Testing"</w:instrText>
-      </w:r>
-      <w:r>
-        <w:fldChar w:fldCharType="separate"/>
-      </w:r>
-      <w:r>
-        <w:rPr>
-          <w:rStyle w:val="Hyperlink"/>
-          <w:rFonts w:cs="B Nazanin"/>
-          <w:sz w:val="24"/>
-          <w:szCs w:val="24"/>
-          <w:lang w:bidi="fa-IR"/>
-        </w:rPr>
-        <w:t>https://github.com/AmirhosseinRHT/Software-Testing</w:t>
-      </w:r>
-      <w:r>
-        <w:rPr>
-          <w:rStyle w:val="Hyperlink"/>
-          <w:rFonts w:cs="B Nazanin"/>
-          <w:sz w:val="24"/>
-          <w:szCs w:val="24"/>
-          <w:lang w:bidi="fa-IR"/>
-        </w:rPr>
-        <w:fldChar w:fldCharType="end"/>
-      </w:r>
+      <w:hyperlink r:id="rId6" w:history="1">
+        <w:r>
+          <w:rPr>
+            <w:rStyle w:val="Hyperlink"/>
+            <w:rFonts w:cs="B Nazanin"/>
+            <w:sz w:val="24"/>
+            <w:szCs w:val="24"/>
+            <w:lang w:bidi="fa-IR"/>
+          </w:rPr>
+          <w:t>https://github.com/AmirhosseinRHT/Software-Testing</w:t>
+        </w:r>
+      </w:hyperlink>
       <w:r>
         <w:rPr>
           <w:rFonts w:cs="B Nazanin" w:hint="cs"/>
@@ -359,7 +342,7 @@
           <w:szCs w:val="24"/>
           <w:lang w:bidi="fa-IR"/>
         </w:rPr>
-        <w:t>d0af7cd8bbdbdcf42c471151b535823bbb8cda7f</w:t>
+        <w:t>6b03d76f6df0a8cb53c9913b25a091dc0c980e2c</w:t>
       </w:r>
       <w:r>
         <w:rPr>
@@ -513,25 +496,14 @@
         </w:rPr>
         <w:t xml:space="preserve"> </w:t>
       </w:r>
-      <w:proofErr w:type="gramStart"/>
-      <w:r>
-        <w:rPr>
-          <w:rFonts w:cs="B Nazanin"/>
-          <w:sz w:val="24"/>
-          <w:szCs w:val="24"/>
-          <w:lang w:bidi="fa-IR"/>
-        </w:rPr>
-        <w:t>AssumeTrue(</w:t>
-      </w:r>
-      <w:proofErr w:type="gramEnd"/>
-      <w:r>
-        <w:rPr>
-          <w:rFonts w:cs="B Nazanin"/>
-          <w:sz w:val="24"/>
-          <w:szCs w:val="24"/>
-          <w:lang w:bidi="fa-IR"/>
-        </w:rPr>
-        <w:t>)</w:t>
+      <w:r>
+        <w:rPr>
+          <w:rFonts w:cs="B Nazanin"/>
+          <w:sz w:val="24"/>
+          <w:szCs w:val="24"/>
+          <w:lang w:bidi="fa-IR"/>
+        </w:rPr>
+        <w:t>AssumeTrue()</w:t>
       </w:r>
     </w:p>
     <w:p>
@@ -569,47 +541,14 @@
           <w:lang w:bidi="fa-IR"/>
         </w:rPr>
       </w:pPr>
-      <w:proofErr w:type="spellStart"/>
-      <w:proofErr w:type="gramStart"/>
-      <w:r>
-        <w:rPr>
-          <w:rFonts w:cs="B Nazanin"/>
-          <w:sz w:val="24"/>
-          <w:szCs w:val="24"/>
-          <w:lang w:bidi="fa-IR"/>
-        </w:rPr>
-        <w:t>assumeTrue</w:t>
-      </w:r>
-      <w:proofErr w:type="spellEnd"/>
-      <w:r>
-        <w:rPr>
-          <w:rFonts w:cs="B Nazanin"/>
-          <w:sz w:val="24"/>
-          <w:szCs w:val="24"/>
-          <w:lang w:bidi="fa-IR"/>
-        </w:rPr>
-        <w:t>(</w:t>
-      </w:r>
-      <w:proofErr w:type="spellStart"/>
-      <w:proofErr w:type="gramEnd"/>
-      <w:r>
-        <w:rPr>
-          <w:rFonts w:cs="B Nazanin"/>
-          <w:sz w:val="24"/>
-          <w:szCs w:val="24"/>
-          <w:lang w:bidi="fa-IR"/>
-        </w:rPr>
-        <w:t>boolean</w:t>
-      </w:r>
-      <w:proofErr w:type="spellEnd"/>
-      <w:r>
-        <w:rPr>
-          <w:rFonts w:cs="B Nazanin"/>
-          <w:sz w:val="24"/>
-          <w:szCs w:val="24"/>
-          <w:lang w:bidi="fa-IR"/>
-        </w:rPr>
-        <w:t xml:space="preserve"> b) </w:t>
+      <w:r>
+        <w:rPr>
+          <w:rFonts w:cs="B Nazanin"/>
+          <w:sz w:val="24"/>
+          <w:szCs w:val="24"/>
+          <w:lang w:bidi="fa-IR"/>
+        </w:rPr>
+        <w:t xml:space="preserve">assumeTrue(boolean b) </w:t>
       </w:r>
     </w:p>
     <w:p>
@@ -617,62 +556,20 @@
         <w:ind w:left="720"/>
         <w:jc w:val="both"/>
         <w:rPr>
-          <w:rFonts w:cs="B Nazanin" w:hint="cs"/>
-          <w:sz w:val="24"/>
-          <w:szCs w:val="24"/>
-          <w:lang w:bidi="fa-IR"/>
-        </w:rPr>
-      </w:pPr>
-      <w:proofErr w:type="spellStart"/>
-      <w:proofErr w:type="gramStart"/>
-      <w:r>
-        <w:rPr>
-          <w:rFonts w:cs="B Nazanin"/>
-          <w:sz w:val="24"/>
-          <w:szCs w:val="24"/>
-          <w:lang w:bidi="fa-IR"/>
-        </w:rPr>
-        <w:t>assumeTrue</w:t>
-      </w:r>
-      <w:proofErr w:type="spellEnd"/>
-      <w:r>
-        <w:rPr>
-          <w:rFonts w:cs="B Nazanin"/>
-          <w:sz w:val="24"/>
-          <w:szCs w:val="24"/>
-          <w:lang w:bidi="fa-IR"/>
-        </w:rPr>
-        <w:t>(</w:t>
-      </w:r>
-      <w:proofErr w:type="gramEnd"/>
-      <w:r>
-        <w:rPr>
-          <w:rFonts w:cs="B Nazanin"/>
-          <w:sz w:val="24"/>
-          <w:szCs w:val="24"/>
-          <w:lang w:bidi="fa-IR"/>
-        </w:rPr>
-        <w:t xml:space="preserve">String message, </w:t>
-      </w:r>
-      <w:proofErr w:type="spellStart"/>
-      <w:r>
-        <w:rPr>
-          <w:rFonts w:cs="B Nazanin"/>
-          <w:sz w:val="24"/>
-          <w:szCs w:val="24"/>
-          <w:lang w:bidi="fa-IR"/>
-        </w:rPr>
-        <w:t>boolean</w:t>
-      </w:r>
-      <w:proofErr w:type="spellEnd"/>
-      <w:r>
-        <w:rPr>
-          <w:rFonts w:cs="B Nazanin"/>
-          <w:sz w:val="24"/>
-          <w:szCs w:val="24"/>
-          <w:lang w:bidi="fa-IR"/>
-        </w:rPr>
-        <w:t xml:space="preserve"> b)</w:t>
+          <w:rFonts w:cs="B Nazanin"/>
+          <w:sz w:val="24"/>
+          <w:szCs w:val="24"/>
+          <w:lang w:bidi="fa-IR"/>
+        </w:rPr>
+      </w:pPr>
+      <w:r>
+        <w:rPr>
+          <w:rFonts w:cs="B Nazanin"/>
+          <w:sz w:val="24"/>
+          <w:szCs w:val="24"/>
+          <w:lang w:bidi="fa-IR"/>
+        </w:rPr>
+        <w:t>assumeTrue(String message, boolean b)</w:t>
       </w:r>
       <w:r>
         <w:rPr>
@@ -1115,27 +1012,7 @@
           <w:szCs w:val="24"/>
           <w:lang w:bidi="fa-IR"/>
         </w:rPr>
-        <w:t xml:space="preserve">@Test(expected = </w:t>
-      </w:r>
-      <w:proofErr w:type="spellStart"/>
-      <w:r>
-        <w:rPr>
-          <w:rFonts w:cs="B Nazanin"/>
-          <w:sz w:val="24"/>
-          <w:szCs w:val="24"/>
-          <w:lang w:bidi="fa-IR"/>
-        </w:rPr>
-        <w:t>Exception.class</w:t>
-      </w:r>
-      <w:proofErr w:type="spellEnd"/>
-      <w:r>
-        <w:rPr>
-          <w:rFonts w:cs="B Nazanin"/>
-          <w:sz w:val="24"/>
-          <w:szCs w:val="24"/>
-          <w:lang w:bidi="fa-IR"/>
-        </w:rPr>
-        <w:t>)</w:t>
+        <w:t>@Test(expected = Exception.class)</w:t>
       </w:r>
       <w:r>
         <w:rPr>
@@ -1307,14 +1184,12 @@
         </w:rPr>
         <w:t xml:space="preserve">باگ در تابع </w:t>
       </w:r>
-      <w:proofErr w:type="spellStart"/>
       <w:r>
         <w:rPr>
           <w:lang w:bidi="fa-IR"/>
         </w:rPr>
         <w:t>getMaxSeatsNumber</w:t>
       </w:r>
-      <w:proofErr w:type="spellEnd"/>
       <w:r>
         <w:rPr>
           <w:rFonts w:hint="cs"/>
@@ -1353,7 +1228,6 @@
         </w:numPr>
         <w:bidi/>
         <w:rPr>
-          <w:rFonts w:hint="cs"/>
           <w:rtl/>
           <w:lang w:bidi="fa-IR"/>
         </w:rPr>
@@ -2702,6 +2576,7 @@
   <w:style w:type="character" w:default="1" w:styleId="DefaultParagraphFont">
     <w:name w:val="Default Paragraph Font"/>
     <w:uiPriority w:val="1"/>
+    <w:semiHidden/>
     <w:unhideWhenUsed/>
   </w:style>
   <w:style w:type="table" w:default="1" w:styleId="TableNormal">

</xml_diff>